<commit_message>
toggle button for scroll and mobile bugfixes
</commit_message>
<xml_diff>
--- a/links/CV.docx
+++ b/links/CV.docx
@@ -570,7 +570,37 @@
           <w:szCs w:val="24"/>
           <w:lang w:val="it-IT"/>
         </w:rPr>
-        <w:t>My professional experience is limited since I have just graduated highschool.</w:t>
+        <w:t>My professional experience is limited since I have just graduated highschoo</w:t>
+      </w:r>
+      <w:r>
+        <w:rPr>
+          <w:rFonts w:ascii="Times New Roman" w:hAnsi="Times New Roman"/>
+          <w:color w:val="000000"/>
+          <w:sz w:val="24"/>
+          <w:szCs w:val="24"/>
+          <w:lang w:val="it-IT"/>
+        </w:rPr>
+        <w:t xml:space="preserve">l, being in second year of </w:t>
+      </w:r>
+      <w:r>
+        <w:rPr>
+          <w:rFonts w:ascii="Times New Roman" w:hAnsi="Times New Roman"/>
+          <w:color w:val="000000"/>
+          <w:sz w:val="24"/>
+          <w:szCs w:val="24"/>
+          <w:lang w:val="it-IT"/>
+        </w:rPr>
+        <w:t>college</w:t>
+      </w:r>
+      <w:r>
+        <w:rPr>
+          <w:rFonts w:ascii="Times New Roman" w:hAnsi="Times New Roman"/>
+          <w:color w:val="000000"/>
+          <w:sz w:val="24"/>
+          <w:szCs w:val="24"/>
+          <w:lang w:val="it-IT"/>
+        </w:rPr>
+        <w:t>.</w:t>
       </w:r>
     </w:p>
     <w:p>
@@ -893,6 +923,7 @@
           <w:color w:val="000000"/>
           <w:lang w:val="it-IT"/>
         </w:rPr>
+        <w:lastRenderedPageBreak/>
         <w:t>My most notable projects are:</w:t>
       </w:r>
       <w:r>
@@ -917,7 +948,6 @@
           <w:color w:val="000000"/>
           <w:lang w:val="it-IT"/>
         </w:rPr>
-        <w:lastRenderedPageBreak/>
         <w:t xml:space="preserve"> -Netlogo project in which we simulated the market for a new hardware component. The code is linked below (you might need to</w:t>
       </w:r>
       <w:r>
@@ -972,7 +1002,7 @@
           <v:shape id="_x0000_i1025" type="#_x0000_t75" style="width:76.5pt;height:49.5pt" o:ole="">
             <v:imagedata r:id="rId9" o:title=""/>
           </v:shape>
-          <o:OLEObject Type="Embed" ProgID="Package" ShapeID="_x0000_i1025" DrawAspect="Icon" ObjectID="_1659297568" r:id="rId10"/>
+          <o:OLEObject Type="Embed" ProgID="Package" ShapeID="_x0000_i1025" DrawAspect="Icon" ObjectID="_1659299331" r:id="rId10"/>
         </w:object>
       </w:r>
     </w:p>
@@ -1052,7 +1082,7 @@
           <v:shape id="_x0000_i1026" type="#_x0000_t75" style="width:76.5pt;height:49.5pt" o:ole="">
             <v:imagedata r:id="rId11" o:title=""/>
           </v:shape>
-          <o:OLEObject Type="Embed" ProgID="Package" ShapeID="_x0000_i1026" DrawAspect="Icon" ObjectID="_1659297569" r:id="rId12"/>
+          <o:OLEObject Type="Embed" ProgID="Package" ShapeID="_x0000_i1026" DrawAspect="Icon" ObjectID="_1659299332" r:id="rId12"/>
         </w:object>
       </w:r>
     </w:p>

</xml_diff>